<commit_message>
WP Week06 exercise complete, FoF preview CH8 complete
</commit_message>
<xml_diff>
--- a/Fundamentals of Finance/assignment/Preview Chapter 8.docx
+++ b/Fundamentals of Finance/assignment/Preview Chapter 8.docx
@@ -6,6 +6,7 @@
       <w:pPr>
         <w:jc w:val="center"/>
         <w:rPr>
+          <w:rFonts w:hint="eastAsia"/>
           <w:sz w:val="40"/>
           <w:szCs w:val="40"/>
         </w:rPr>
@@ -23,13 +24,17 @@
           <w:sz w:val="40"/>
           <w:szCs w:val="40"/>
         </w:rPr>
-        <w:t>6</w:t>
+        <w:t>8</w:t>
       </w:r>
     </w:p>
+    <w:p/>
     <w:p>
-      <w:pPr>
-        <w:jc w:val="center"/>
-      </w:pPr>
+      <w:r>
+        <w:rPr>
+          <w:rFonts w:hint="eastAsia"/>
+        </w:rPr>
+        <w:t>Answer the following questions briefly:</w:t>
+      </w:r>
     </w:p>
     <w:p>
       <w:pPr>
@@ -38,589 +43,254 @@
           <w:ilvl w:val="0"/>
           <w:numId w:val="21"/>
         </w:numPr>
-        <w:rPr>
-          <w:color w:val="000000" w:themeColor="text1"/>
-        </w:rPr>
-      </w:pPr>
+      </w:pPr>
+      <w:r>
+        <w:t>E</w:t>
+      </w:r>
       <w:r>
         <w:rPr>
           <w:rFonts w:hint="eastAsia"/>
-          <w:color w:val="000000" w:themeColor="text1"/>
         </w:rPr>
-        <w:t xml:space="preserve">Define </w:t>
-      </w:r>
-      <w:r>
-        <w:rPr>
-          <w:color w:val="000000" w:themeColor="text1"/>
-        </w:rPr>
-        <w:t>the following</w:t>
+        <w:t>xplain following terms:</w:t>
+      </w:r>
+    </w:p>
+    <w:p>
+      <w:pPr>
+        <w:pStyle w:val="ListParagraph"/>
+      </w:pPr>
+      <w:r>
+        <w:t>C</w:t>
       </w:r>
       <w:r>
         <w:rPr>
           <w:rFonts w:hint="eastAsia"/>
-          <w:color w:val="000000" w:themeColor="text1"/>
         </w:rPr>
-        <w:t xml:space="preserve"> terms:</w:t>
+        <w:t>apital budgeting:</w:t>
       </w:r>
     </w:p>
     <w:p>
       <w:pPr>
         <w:pStyle w:val="ListParagraph"/>
-        <w:numPr>
-          <w:ilvl w:val="0"/>
-          <w:numId w:val="20"/>
-        </w:numPr>
-        <w:rPr>
-          <w:color w:val="000000" w:themeColor="text1"/>
-        </w:rPr>
-      </w:pPr>
-      <w:r>
-        <w:rPr>
-          <w:color w:val="000000" w:themeColor="text1"/>
-        </w:rPr>
-        <w:t>P</w:t>
-      </w:r>
+      </w:pPr>
+      <w:r>
+        <w:t>The process of predicting the future of each decision to determine the projects and investments to be undertaken in the following year.</w:t>
+      </w:r>
+    </w:p>
+    <w:p>
+      <w:pPr>
+        <w:pStyle w:val="ListParagraph"/>
+      </w:pPr>
+    </w:p>
+    <w:p>
+      <w:pPr>
+        <w:pStyle w:val="ListParagraph"/>
+      </w:pPr>
       <w:r>
         <w:rPr>
           <w:rFonts w:hint="eastAsia"/>
-          <w:color w:val="000000" w:themeColor="text1"/>
         </w:rPr>
-        <w:t>ure discount bond:</w:t>
+        <w:t>Depreciation</w:t>
+      </w:r>
+      <w:r>
+        <w:rPr>
+          <w:rFonts w:hint="eastAsia"/>
+        </w:rPr>
+        <w:t>:</w:t>
       </w:r>
     </w:p>
     <w:p>
       <w:pPr>
         <w:pStyle w:val="ListParagraph"/>
-        <w:ind w:left="1080"/>
-        <w:rPr>
-          <w:color w:val="000000" w:themeColor="text1"/>
-        </w:rPr>
-      </w:pPr>
+      </w:pPr>
+      <w:r>
+        <w:t>Depreciation is a standard accounting method that lets businesses divide the upfront cost of physical assets</w:t>
+      </w:r>
       <w:r>
         <w:rPr>
           <w:rFonts w:hint="eastAsia"/>
-          <w:color w:val="000000" w:themeColor="text1"/>
         </w:rPr>
-        <w:t>[Answer]</w:t>
+        <w:t xml:space="preserve"> </w:t>
+      </w:r>
+      <w:r>
+        <w:t>across the number of years they expect to use them.</w:t>
       </w:r>
     </w:p>
     <w:p>
       <w:pPr>
         <w:pStyle w:val="ListParagraph"/>
-        <w:ind w:left="1080"/>
-        <w:rPr>
-          <w:color w:val="000000" w:themeColor="text1"/>
-        </w:rPr>
-      </w:pPr>
-      <w:r>
-        <w:rPr>
-          <w:color w:val="000000" w:themeColor="text1"/>
-        </w:rPr>
-        <w:t>It is also called a zero-coupon bond. The bond repays the face value to the investor at maturity. However, the value of the bond is discounted because the face value at the time of sale is higher than the face value at the maturity date.</w:t>
-      </w:r>
+      </w:pPr>
     </w:p>
     <w:p>
       <w:pPr>
         <w:pStyle w:val="ListParagraph"/>
-        <w:ind w:left="1080"/>
+      </w:pPr>
+      <w:r>
+        <w:t>O</w:t>
+      </w:r>
+      <w:r>
         <w:rPr>
-          <w:color w:val="000000" w:themeColor="text1"/>
+          <w:rFonts w:hint="eastAsia"/>
         </w:rPr>
-      </w:pPr>
+        <w:t>pportunity costs</w:t>
+      </w:r>
+      <w:r>
+        <w:rPr>
+          <w:rFonts w:hint="eastAsia"/>
+        </w:rPr>
+        <w:t>:</w:t>
+      </w:r>
     </w:p>
     <w:p>
       <w:pPr>
         <w:pStyle w:val="ListParagraph"/>
-        <w:numPr>
-          <w:ilvl w:val="0"/>
-          <w:numId w:val="20"/>
-        </w:numPr>
-        <w:rPr>
-          <w:color w:val="000000" w:themeColor="text1"/>
-        </w:rPr>
-      </w:pPr>
-      <w:r>
-        <w:rPr>
-          <w:color w:val="000000" w:themeColor="text1"/>
-        </w:rPr>
-        <w:t>C</w:t>
+      </w:pPr>
+      <w:r>
+        <w:t>The opportunity cost of using a resource is the value it could have provided in its best alternative use.</w:t>
       </w:r>
       <w:r>
         <w:rPr>
           <w:rFonts w:hint="eastAsia"/>
-          <w:color w:val="000000" w:themeColor="text1"/>
         </w:rPr>
-        <w:t>oupon bond:</w:t>
+        <w:t xml:space="preserve"> </w:t>
+      </w:r>
+      <w:r>
+        <w:t>Because this value is lost when the resource is used by another project, we should include the opportunity cost as an incremental cost of the project.</w:t>
       </w:r>
     </w:p>
     <w:p>
       <w:pPr>
         <w:pStyle w:val="ListParagraph"/>
-        <w:ind w:left="1080"/>
-        <w:rPr>
-          <w:color w:val="000000" w:themeColor="text1"/>
-        </w:rPr>
-      </w:pPr>
+      </w:pPr>
+    </w:p>
+    <w:p>
+      <w:pPr>
+        <w:pStyle w:val="ListParagraph"/>
+      </w:pPr>
+      <w:r>
+        <w:t>C</w:t>
+      </w:r>
       <w:r>
         <w:rPr>
           <w:rFonts w:hint="eastAsia"/>
-          <w:color w:val="000000" w:themeColor="text1"/>
         </w:rPr>
-        <w:t>[Answer]</w:t>
+        <w:t>annibalization</w:t>
+      </w:r>
+      <w:r>
+        <w:rPr>
+          <w:rFonts w:hint="eastAsia"/>
+        </w:rPr>
+        <w:t>:</w:t>
       </w:r>
     </w:p>
     <w:p>
       <w:pPr>
         <w:pStyle w:val="ListParagraph"/>
-        <w:ind w:left="1080"/>
-        <w:rPr>
-          <w:color w:val="000000" w:themeColor="text1"/>
-        </w:rPr>
-      </w:pPr>
-      <w:r>
-        <w:rPr>
-          <w:color w:val="000000" w:themeColor="text1"/>
-        </w:rPr>
-        <w:t>Not only does this bond repay the face value of the bond at maturity, it also pays interest on the face value on a regular basis.</w:t>
+      </w:pPr>
+      <w:r>
+        <w:t>It means that the launch of a new product adversely affects the sales of its existing products.</w:t>
       </w:r>
     </w:p>
     <w:p>
       <w:pPr>
         <w:pStyle w:val="ListParagraph"/>
-        <w:ind w:left="1080"/>
-        <w:rPr>
-          <w:color w:val="000000" w:themeColor="text1"/>
-        </w:rPr>
       </w:pPr>
     </w:p>
     <w:p>
       <w:pPr>
         <w:pStyle w:val="ListParagraph"/>
-        <w:numPr>
-          <w:ilvl w:val="0"/>
-          <w:numId w:val="20"/>
-        </w:numPr>
-        <w:rPr>
-          <w:color w:val="000000" w:themeColor="text1"/>
-        </w:rPr>
-      </w:pPr>
-      <w:r>
-        <w:rPr>
-          <w:color w:val="000000" w:themeColor="text1"/>
-        </w:rPr>
-        <w:t>C</w:t>
+      </w:pPr>
+      <w:r>
+        <w:t>S</w:t>
       </w:r>
       <w:r>
         <w:rPr>
           <w:rFonts w:hint="eastAsia"/>
-          <w:color w:val="000000" w:themeColor="text1"/>
         </w:rPr>
-        <w:t>oupon rate:</w:t>
+        <w:t>unk costs</w:t>
+      </w:r>
+      <w:r>
+        <w:rPr>
+          <w:rFonts w:hint="eastAsia"/>
+        </w:rPr>
+        <w:t>:</w:t>
       </w:r>
     </w:p>
     <w:p>
       <w:pPr>
         <w:pStyle w:val="ListParagraph"/>
-        <w:ind w:left="1080"/>
-        <w:rPr>
-          <w:color w:val="000000" w:themeColor="text1"/>
-        </w:rPr>
-      </w:pPr>
-      <w:r>
         <w:rPr>
           <w:rFonts w:hint="eastAsia"/>
-          <w:color w:val="000000" w:themeColor="text1"/>
         </w:rPr>
-        <w:t>[Answer]</w:t>
+      </w:pPr>
+      <w:r>
+        <w:t>Sunk costs refer to the time, money, and effort already invested in the project. Some investors may not stop investing in unprofitable projects because they are concerned about sunk costs.</w:t>
       </w:r>
     </w:p>
     <w:p>
       <w:pPr>
         <w:pStyle w:val="ListParagraph"/>
-        <w:ind w:left="1080"/>
-        <w:rPr>
-          <w:color w:val="000000" w:themeColor="text1"/>
-        </w:rPr>
-      </w:pPr>
-      <w:r>
-        <w:rPr>
-          <w:color w:val="000000" w:themeColor="text1"/>
-        </w:rPr>
-        <w:t>T</w:t>
+      </w:pPr>
+      <w:r>
+        <w:t>F</w:t>
       </w:r>
       <w:r>
         <w:rPr>
           <w:rFonts w:hint="eastAsia"/>
-          <w:color w:val="000000" w:themeColor="text1"/>
         </w:rPr>
-        <w:t xml:space="preserve">he rate </w:t>
-      </w:r>
-      <w:r>
-        <w:rPr>
-          <w:color w:val="000000" w:themeColor="text1"/>
-        </w:rPr>
-        <w:t>determines</w:t>
+        <w:t>ree cash flow</w:t>
       </w:r>
       <w:r>
         <w:rPr>
           <w:rFonts w:hint="eastAsia"/>
-          <w:color w:val="000000" w:themeColor="text1"/>
         </w:rPr>
-        <w:t xml:space="preserve"> </w:t>
+        <w:t>:</w:t>
+      </w:r>
+    </w:p>
+    <w:p>
+      <w:pPr>
+        <w:pStyle w:val="ListParagraph"/>
+      </w:pPr>
+    </w:p>
+    <w:p>
+      <w:pPr>
+        <w:pStyle w:val="ListParagraph"/>
+      </w:pPr>
+      <w:r>
+        <w:t>T</w:t>
       </w:r>
       <w:r>
         <w:rPr>
           <w:rFonts w:hint="eastAsia"/>
-          <w:color w:val="000000" w:themeColor="text1"/>
         </w:rPr>
-        <w:t xml:space="preserve">regular </w:t>
+        <w:t>ax loss carryforwards/ carrybacks</w:t>
       </w:r>
       <w:r>
         <w:rPr>
           <w:rFonts w:hint="eastAsia"/>
-          <w:color w:val="000000" w:themeColor="text1"/>
         </w:rPr>
-        <w:t>coupon payment</w:t>
-      </w:r>
-      <w:r>
-        <w:rPr>
-          <w:rFonts w:hint="eastAsia"/>
-          <w:color w:val="000000" w:themeColor="text1"/>
-        </w:rPr>
-        <w:t xml:space="preserve"> for owner of bond</w:t>
-      </w:r>
-      <w:r>
-        <w:rPr>
-          <w:rFonts w:hint="eastAsia"/>
-          <w:color w:val="000000" w:themeColor="text1"/>
-        </w:rPr>
-        <w:t>.</w:t>
+        <w:t>:</w:t>
       </w:r>
     </w:p>
     <w:p>
       <w:pPr>
         <w:pStyle w:val="ListParagraph"/>
-        <w:ind w:left="1080"/>
-        <w:rPr>
-          <w:color w:val="000000" w:themeColor="text1"/>
-        </w:rPr>
-      </w:pPr>
+      </w:pPr>
+      <w:r>
+        <w:t>Tax loss carryforward is a tax system that allows net operating losses in the past to be deducted from taxable income that occurs later.</w:t>
+      </w:r>
     </w:p>
     <w:p>
       <w:pPr>
         <w:pStyle w:val="ListParagraph"/>
-        <w:numPr>
-          <w:ilvl w:val="0"/>
-          <w:numId w:val="20"/>
-        </w:numPr>
-        <w:rPr>
-          <w:color w:val="000000" w:themeColor="text1"/>
-        </w:rPr>
-      </w:pPr>
-      <w:r>
-        <w:rPr>
-          <w:color w:val="000000" w:themeColor="text1"/>
-        </w:rPr>
-        <w:t>Y</w:t>
-      </w:r>
-      <w:r>
-        <w:rPr>
-          <w:rFonts w:hint="eastAsia"/>
-          <w:color w:val="000000" w:themeColor="text1"/>
-        </w:rPr>
-        <w:t>ield-to-maturity</w:t>
-      </w:r>
-      <w:r>
-        <w:rPr>
-          <w:rFonts w:hint="eastAsia"/>
-          <w:color w:val="000000" w:themeColor="text1"/>
-        </w:rPr>
-        <w:t>:</w:t>
+      </w:pPr>
+      <w:r>
+        <w:t>Tax loss carryback is a system that can receive a tax refund by deducting net operating losses incurred in the current fiscal year from pre-tax profits in the previous year.</w:t>
       </w:r>
     </w:p>
     <w:p>
-      <w:pPr>
-        <w:pStyle w:val="ListParagraph"/>
-        <w:ind w:left="1080"/>
-        <w:rPr>
-          <w:color w:val="000000" w:themeColor="text1"/>
-        </w:rPr>
-      </w:pPr>
-      <w:r>
-        <w:rPr>
-          <w:rFonts w:hint="eastAsia"/>
-          <w:color w:val="000000" w:themeColor="text1"/>
-        </w:rPr>
-        <w:t>[Answer]</w:t>
-      </w:r>
-    </w:p>
-    <w:p>
-      <w:pPr>
-        <w:pStyle w:val="ListParagraph"/>
-        <w:ind w:left="1080"/>
-        <w:rPr>
-          <w:color w:val="000000" w:themeColor="text1"/>
-        </w:rPr>
-      </w:pPr>
-      <w:r>
-        <w:rPr>
-          <w:rFonts w:hint="eastAsia"/>
-          <w:color w:val="000000" w:themeColor="text1"/>
-        </w:rPr>
-        <w:t>T</w:t>
-      </w:r>
-      <w:r>
-        <w:rPr>
-          <w:color w:val="000000" w:themeColor="text1"/>
-        </w:rPr>
-        <w:t>he rate of return that can be obtained by purchasing the bond at the market price and holding it until the maturity date of the bond</w:t>
-      </w:r>
-      <w:r>
-        <w:rPr>
-          <w:rFonts w:hint="eastAsia"/>
-          <w:color w:val="000000" w:themeColor="text1"/>
-        </w:rPr>
-        <w:t>.</w:t>
-      </w:r>
-    </w:p>
-    <w:p>
-      <w:pPr>
-        <w:pStyle w:val="ListParagraph"/>
-        <w:ind w:left="1080"/>
-        <w:rPr>
-          <w:color w:val="000000" w:themeColor="text1"/>
-        </w:rPr>
-      </w:pPr>
-    </w:p>
-    <w:p>
-      <w:pPr>
-        <w:pStyle w:val="ListParagraph"/>
-        <w:numPr>
-          <w:ilvl w:val="0"/>
-          <w:numId w:val="20"/>
-        </w:numPr>
-        <w:rPr>
-          <w:color w:val="000000" w:themeColor="text1"/>
-        </w:rPr>
-      </w:pPr>
-      <w:r>
-        <w:rPr>
-          <w:color w:val="000000" w:themeColor="text1"/>
-        </w:rPr>
-        <w:t>Duration</w:t>
-      </w:r>
-      <w:r>
-        <w:rPr>
-          <w:rFonts w:hint="eastAsia"/>
-          <w:color w:val="000000" w:themeColor="text1"/>
-        </w:rPr>
-        <w:t>:</w:t>
-      </w:r>
-    </w:p>
-    <w:p>
-      <w:pPr>
-        <w:pStyle w:val="ListParagraph"/>
-        <w:ind w:left="1080"/>
-        <w:rPr>
-          <w:color w:val="000000" w:themeColor="text1"/>
-        </w:rPr>
-      </w:pPr>
-      <w:r>
-        <w:rPr>
-          <w:rFonts w:hint="eastAsia"/>
-          <w:color w:val="000000" w:themeColor="text1"/>
-        </w:rPr>
-        <w:t>[Answer]</w:t>
-      </w:r>
-    </w:p>
-    <w:p>
-      <w:pPr>
-        <w:pStyle w:val="ListParagraph"/>
-        <w:ind w:left="1080"/>
-        <w:rPr>
-          <w:color w:val="000000" w:themeColor="text1"/>
-        </w:rPr>
-      </w:pPr>
-      <w:r>
-        <w:rPr>
-          <w:color w:val="000000" w:themeColor="text1"/>
-        </w:rPr>
-        <w:t>It refers to the weighted average maturity of cash flows (coupons, principal) from bonds. It is used as an indicator of how sensitive bond prices are to interest rates.</w:t>
-      </w:r>
-    </w:p>
-    <w:p>
-      <w:pPr>
-        <w:pStyle w:val="ListParagraph"/>
-        <w:ind w:left="1080"/>
-        <w:rPr>
-          <w:color w:val="000000" w:themeColor="text1"/>
-        </w:rPr>
-      </w:pPr>
-    </w:p>
-    <w:p>
-      <w:pPr>
-        <w:pStyle w:val="ListParagraph"/>
-        <w:numPr>
-          <w:ilvl w:val="0"/>
-          <w:numId w:val="20"/>
-        </w:numPr>
-        <w:rPr>
-          <w:color w:val="000000" w:themeColor="text1"/>
-        </w:rPr>
-      </w:pPr>
-      <w:r>
-        <w:rPr>
-          <w:color w:val="000000" w:themeColor="text1"/>
-        </w:rPr>
-        <w:t>C</w:t>
-      </w:r>
-      <w:r>
-        <w:rPr>
-          <w:rFonts w:hint="eastAsia"/>
-          <w:color w:val="000000" w:themeColor="text1"/>
-        </w:rPr>
-        <w:t>redit risk</w:t>
-      </w:r>
-      <w:r>
-        <w:rPr>
-          <w:rFonts w:hint="eastAsia"/>
-          <w:color w:val="000000" w:themeColor="text1"/>
-        </w:rPr>
-        <w:t>:</w:t>
-      </w:r>
-    </w:p>
-    <w:p>
-      <w:pPr>
-        <w:pStyle w:val="ListParagraph"/>
-        <w:ind w:left="1080"/>
-        <w:rPr>
-          <w:color w:val="000000" w:themeColor="text1"/>
-        </w:rPr>
-      </w:pPr>
-      <w:r>
-        <w:rPr>
-          <w:rFonts w:hint="eastAsia"/>
-          <w:color w:val="000000" w:themeColor="text1"/>
-        </w:rPr>
-        <w:t>[Answer]</w:t>
-      </w:r>
-    </w:p>
-    <w:p>
-      <w:pPr>
-        <w:pStyle w:val="ListParagraph"/>
-        <w:ind w:left="1080"/>
-        <w:rPr>
-          <w:color w:val="000000" w:themeColor="text1"/>
-        </w:rPr>
-      </w:pPr>
-      <w:r>
-        <w:rPr>
-          <w:color w:val="000000" w:themeColor="text1"/>
-        </w:rPr>
-        <w:t>It represents the risk of default of the bond issuer.</w:t>
-      </w:r>
-      <w:r>
-        <w:rPr>
-          <w:rFonts w:hint="eastAsia"/>
-          <w:color w:val="000000" w:themeColor="text1"/>
-        </w:rPr>
-        <w:t xml:space="preserve"> </w:t>
-      </w:r>
-      <w:r>
-        <w:rPr>
-          <w:color w:val="000000" w:themeColor="text1"/>
-        </w:rPr>
-        <w:t>In other words, it indicates the possibility that the bond may not have paid the promised cash flow.</w:t>
-      </w:r>
-    </w:p>
-    <w:p>
-      <w:pPr>
-        <w:pStyle w:val="ListParagraph"/>
-        <w:ind w:left="1080"/>
-        <w:rPr>
-          <w:color w:val="000000" w:themeColor="text1"/>
-        </w:rPr>
-      </w:pPr>
-    </w:p>
-    <w:p>
-      <w:pPr>
-        <w:pStyle w:val="ListParagraph"/>
-        <w:ind w:left="1080"/>
-        <w:rPr>
-          <w:color w:val="000000" w:themeColor="text1"/>
-        </w:rPr>
-      </w:pPr>
-    </w:p>
-    <w:p>
-      <w:pPr>
-        <w:pStyle w:val="ListParagraph"/>
-        <w:numPr>
-          <w:ilvl w:val="0"/>
-          <w:numId w:val="20"/>
-        </w:numPr>
-        <w:rPr>
-          <w:color w:val="000000" w:themeColor="text1"/>
-        </w:rPr>
-      </w:pPr>
-      <w:r>
-        <w:rPr>
-          <w:color w:val="000000" w:themeColor="text1"/>
-        </w:rPr>
-        <w:lastRenderedPageBreak/>
-        <w:t>D</w:t>
-      </w:r>
-      <w:r>
-        <w:rPr>
-          <w:rFonts w:hint="eastAsia"/>
-          <w:color w:val="000000" w:themeColor="text1"/>
-        </w:rPr>
-        <w:t>efault spread</w:t>
-      </w:r>
-      <w:r>
-        <w:rPr>
-          <w:rFonts w:hint="eastAsia"/>
-          <w:color w:val="000000" w:themeColor="text1"/>
-        </w:rPr>
-        <w:t>:</w:t>
-      </w:r>
-    </w:p>
-    <w:p>
-      <w:pPr>
-        <w:pStyle w:val="ListParagraph"/>
-        <w:ind w:left="1080"/>
-        <w:rPr>
-          <w:color w:val="000000" w:themeColor="text1"/>
-        </w:rPr>
-      </w:pPr>
-      <w:r>
-        <w:rPr>
-          <w:rFonts w:hint="eastAsia"/>
-          <w:color w:val="000000" w:themeColor="text1"/>
-        </w:rPr>
-        <w:t>[Answer]</w:t>
-      </w:r>
-    </w:p>
-    <w:p>
-      <w:pPr>
-        <w:pStyle w:val="ListParagraph"/>
-        <w:ind w:left="1080"/>
-        <w:rPr>
-          <w:color w:val="000000" w:themeColor="text1"/>
-        </w:rPr>
-      </w:pPr>
-      <w:r>
-        <w:rPr>
-          <w:color w:val="000000" w:themeColor="text1"/>
-        </w:rPr>
-        <w:t>Requiring an additional rate of return against risk-free bonds, depending on the risk of default held by the issuer of the bond.</w:t>
-      </w:r>
-    </w:p>
-    <w:p>
-      <w:pPr>
-        <w:rPr>
-          <w:color w:val="000000" w:themeColor="text1"/>
-        </w:rPr>
-      </w:pPr>
+      <w:r>
+        <w:br w:type="page"/>
+      </w:r>
     </w:p>
     <w:p>
       <w:pPr>
@@ -629,1966 +299,36 @@
           <w:ilvl w:val="0"/>
           <w:numId w:val="21"/>
         </w:numPr>
-        <w:rPr>
-          <w:color w:val="000000" w:themeColor="text1"/>
-        </w:rPr>
-      </w:pPr>
+      </w:pPr>
+      <w:r>
+        <w:lastRenderedPageBreak/>
+        <w:t>W</w:t>
+      </w:r>
       <w:r>
         <w:rPr>
           <w:rFonts w:hint="eastAsia"/>
-          <w:color w:val="000000" w:themeColor="text1"/>
         </w:rPr>
-        <w:t xml:space="preserve">If an </w:t>
-      </w:r>
-      <w:r>
-        <w:rPr>
-          <w:color w:val="000000" w:themeColor="text1"/>
-        </w:rPr>
-        <w:t>interest</w:t>
+        <w:t>hat is the project</w:t>
+      </w:r>
+      <w:r>
+        <w:t>’</w:t>
       </w:r>
       <w:r>
         <w:rPr>
           <w:rFonts w:hint="eastAsia"/>
-          <w:color w:val="000000" w:themeColor="text1"/>
         </w:rPr>
-        <w:t xml:space="preserve"> rate falls, what </w:t>
-      </w:r>
-      <w:r>
-        <w:rPr>
-          <w:color w:val="000000" w:themeColor="text1"/>
-        </w:rPr>
-        <w:t>happens</w:t>
-      </w:r>
-      <w:r>
-        <w:rPr>
-          <w:rFonts w:hint="eastAsia"/>
-          <w:color w:val="000000" w:themeColor="text1"/>
-        </w:rPr>
-        <w:t xml:space="preserve"> to the bond price and why?</w:t>
-      </w:r>
-    </w:p>
-    <w:p>
-      <w:pPr>
-        <w:pStyle w:val="ListParagraph"/>
-        <w:rPr>
-          <w:color w:val="000000" w:themeColor="text1"/>
-        </w:rPr>
-      </w:pPr>
-      <w:r>
-        <w:rPr>
-          <w:rFonts w:hint="eastAsia"/>
-          <w:color w:val="000000" w:themeColor="text1"/>
-        </w:rPr>
-        <w:t>[Answer]</w:t>
-      </w:r>
-    </w:p>
-    <w:p>
-      <w:pPr>
-        <w:pStyle w:val="ListParagraph"/>
-        <w:rPr>
-          <w:color w:val="000000" w:themeColor="text1"/>
-        </w:rPr>
-      </w:pPr>
-      <w:r>
-        <w:rPr>
-          <w:color w:val="000000" w:themeColor="text1"/>
-        </w:rPr>
-        <w:t>As interest rates rise, the price of bonds falls. Conversely, as interest rates fall, the price of bonds increases. This is because higher interest rates lower the present value (PV) of the cash flows of bonds to be paid in the future, and lower interest rates increase the present value of future cash flows.</w:t>
-      </w:r>
-    </w:p>
-    <w:p>
-      <w:pPr>
-        <w:rPr>
-          <w:color w:val="000000" w:themeColor="text1"/>
-        </w:rPr>
-      </w:pPr>
-    </w:p>
-    <w:p>
-      <w:pPr>
-        <w:pStyle w:val="ListParagraph"/>
-        <w:numPr>
-          <w:ilvl w:val="0"/>
-          <w:numId w:val="21"/>
-        </w:numPr>
-        <w:rPr>
-          <w:color w:val="000000" w:themeColor="text1"/>
-        </w:rPr>
-      </w:pPr>
-      <w:r>
-        <w:rPr>
-          <w:rFonts w:hint="eastAsia"/>
-          <w:color w:val="000000" w:themeColor="text1"/>
-        </w:rPr>
-        <w:t>Explain the difference between par, premium, and discount bonds.</w:t>
-      </w:r>
-    </w:p>
-    <w:p>
-      <w:pPr>
-        <w:pStyle w:val="ListParagraph"/>
-        <w:rPr>
-          <w:color w:val="000000" w:themeColor="text1"/>
-        </w:rPr>
-      </w:pPr>
-      <w:r>
-        <w:rPr>
-          <w:rFonts w:hint="eastAsia"/>
-          <w:color w:val="000000" w:themeColor="text1"/>
-        </w:rPr>
-        <w:t>[Answer]</w:t>
-      </w:r>
-    </w:p>
-    <w:p>
-      <w:pPr>
-        <w:pStyle w:val="ListParagraph"/>
-        <w:rPr>
-          <w:color w:val="000000" w:themeColor="text1"/>
-        </w:rPr>
-      </w:pPr>
-      <w:r>
-        <w:rPr>
-          <w:rFonts w:hint="eastAsia"/>
-          <w:color w:val="000000" w:themeColor="text1"/>
-        </w:rPr>
-        <w:t>par: bond price is equal to face value of bond</w:t>
-      </w:r>
-    </w:p>
-    <w:p>
-      <w:pPr>
-        <w:pStyle w:val="ListParagraph"/>
-        <w:rPr>
-          <w:color w:val="000000" w:themeColor="text1"/>
-        </w:rPr>
-      </w:pPr>
-      <w:r>
-        <w:rPr>
-          <w:rFonts w:hint="eastAsia"/>
-          <w:color w:val="000000" w:themeColor="text1"/>
-        </w:rPr>
-        <w:t>premium: bond price is more than face value of bond</w:t>
-      </w:r>
-    </w:p>
-    <w:p>
-      <w:pPr>
-        <w:pStyle w:val="ListParagraph"/>
-        <w:rPr>
-          <w:color w:val="000000" w:themeColor="text1"/>
-        </w:rPr>
-      </w:pPr>
-      <w:r>
-        <w:rPr>
-          <w:rFonts w:hint="eastAsia"/>
-          <w:color w:val="000000" w:themeColor="text1"/>
-        </w:rPr>
-        <w:t>discount: bond price is less than face value of bond</w:t>
-      </w:r>
-    </w:p>
-    <w:p>
-      <w:pPr>
-        <w:pStyle w:val="ListParagraph"/>
-        <w:rPr>
-          <w:color w:val="000000" w:themeColor="text1"/>
-        </w:rPr>
-      </w:pPr>
-      <w:r>
-        <w:rPr>
-          <w:color w:val="000000" w:themeColor="text1"/>
-        </w:rPr>
-        <w:t>Each situation is classified according to the relative attractiveness of the coupon rate according to interest rate fluctuations.</w:t>
-      </w:r>
-    </w:p>
-    <w:p>
-      <w:pPr>
-        <w:rPr>
-          <w:color w:val="000000" w:themeColor="text1"/>
-        </w:rPr>
-      </w:pPr>
-      <w:r>
-        <w:rPr>
-          <w:color w:val="000000" w:themeColor="text1"/>
-        </w:rPr>
-        <w:br w:type="page"/>
-      </w:r>
-    </w:p>
-    <w:p>
-      <w:pPr>
-        <w:pStyle w:val="ListParagraph"/>
-        <w:numPr>
-          <w:ilvl w:val="0"/>
-          <w:numId w:val="21"/>
-        </w:numPr>
-        <w:rPr>
-          <w:color w:val="000000" w:themeColor="text1"/>
-        </w:rPr>
-      </w:pPr>
-      <w:r>
-        <w:rPr>
-          <w:rFonts w:hint="eastAsia"/>
-          <w:color w:val="000000" w:themeColor="text1"/>
-        </w:rPr>
-        <w:lastRenderedPageBreak/>
-        <w:t xml:space="preserve">Solve the following problems in the </w:t>
-      </w:r>
-      <w:r>
-        <w:rPr>
-          <w:color w:val="000000" w:themeColor="text1"/>
-        </w:rPr>
-        <w:t>textbook.</w:t>
-      </w:r>
-    </w:p>
-    <w:p>
-      <w:pPr>
-        <w:pStyle w:val="ListParagraph"/>
-        <w:rPr>
-          <w:color w:val="000000" w:themeColor="text1"/>
-        </w:rPr>
-      </w:pPr>
-      <w:r>
-        <w:rPr>
-          <w:rFonts w:hint="eastAsia"/>
-          <w:color w:val="000000" w:themeColor="text1"/>
-        </w:rPr>
-        <w:t>#5.12</w:t>
-      </w:r>
-      <w:r>
-        <w:rPr>
-          <w:rFonts w:hint="eastAsia"/>
-          <w:color w:val="000000" w:themeColor="text1"/>
-        </w:rPr>
-        <w:t xml:space="preserve"> </w:t>
-      </w:r>
-      <w:r>
-        <w:rPr>
-          <w:color w:val="000000" w:themeColor="text1"/>
-        </w:rPr>
-        <w:t xml:space="preserve">Suppose you purchase a 10-year bond with 4% annual </w:t>
-      </w:r>
-      <w:r>
-        <w:rPr>
-          <w:color w:val="000000" w:themeColor="text1"/>
-        </w:rPr>
-        <w:t>coupon</w:t>
-      </w:r>
-      <w:r>
-        <w:rPr>
-          <w:color w:val="000000" w:themeColor="text1"/>
-        </w:rPr>
-        <w:t>. You hold the</w:t>
-      </w:r>
-      <w:r>
-        <w:rPr>
-          <w:rFonts w:hint="eastAsia"/>
-          <w:color w:val="000000" w:themeColor="text1"/>
-        </w:rPr>
-        <w:t xml:space="preserve"> </w:t>
-      </w:r>
-      <w:r>
-        <w:rPr>
-          <w:color w:val="000000" w:themeColor="text1"/>
-        </w:rPr>
-        <w:t>bond for four</w:t>
-      </w:r>
-      <w:r>
-        <w:rPr>
-          <w:rFonts w:hint="eastAsia"/>
-          <w:color w:val="000000" w:themeColor="text1"/>
-        </w:rPr>
-        <w:t xml:space="preserve"> </w:t>
-      </w:r>
-      <w:r>
-        <w:rPr>
-          <w:color w:val="000000" w:themeColor="text1"/>
-        </w:rPr>
-        <w:t>years and</w:t>
-      </w:r>
-      <w:r>
-        <w:rPr>
-          <w:color w:val="000000" w:themeColor="text1"/>
-        </w:rPr>
-        <w:t xml:space="preserve"> sell it immediately after receiving the fourth coupon. If the bond’s yield to maturity</w:t>
-      </w:r>
-      <w:r>
-        <w:rPr>
-          <w:rFonts w:hint="eastAsia"/>
-          <w:color w:val="000000" w:themeColor="text1"/>
-        </w:rPr>
-        <w:t xml:space="preserve"> </w:t>
-      </w:r>
-      <w:r>
-        <w:rPr>
-          <w:color w:val="000000" w:themeColor="text1"/>
-        </w:rPr>
-        <w:t>was 3.75% when you purchased and sold the bond,</w:t>
-      </w:r>
-    </w:p>
-    <w:p>
-      <w:pPr>
-        <w:pStyle w:val="ListParagraph"/>
-        <w:rPr>
-          <w:color w:val="000000" w:themeColor="text1"/>
-        </w:rPr>
-      </w:pPr>
-    </w:p>
-    <w:p>
-      <w:pPr>
-        <w:pStyle w:val="ListParagraph"/>
-        <w:rPr>
-          <w:color w:val="000000" w:themeColor="text1"/>
-        </w:rPr>
-      </w:pPr>
-      <w:r>
-        <w:rPr>
-          <w:color w:val="000000" w:themeColor="text1"/>
-        </w:rPr>
-        <w:t>a</w:t>
-      </w:r>
-      <w:r>
-        <w:rPr>
-          <w:rFonts w:hint="eastAsia"/>
-          <w:color w:val="000000" w:themeColor="text1"/>
-        </w:rPr>
-        <w:t>)</w:t>
-      </w:r>
-      <w:r>
-        <w:rPr>
-          <w:color w:val="000000" w:themeColor="text1"/>
-        </w:rPr>
-        <w:t xml:space="preserve"> What cash flows will you pay and receive from your investment in the bond per $100 face value?</w:t>
-      </w:r>
-    </w:p>
-    <w:p>
-      <w:pPr>
-        <w:ind w:firstLine="720"/>
-        <w:rPr>
-          <w:color w:val="000000" w:themeColor="text1"/>
-        </w:rPr>
-      </w:pPr>
-      <w:r>
-        <w:rPr>
-          <w:rFonts w:hint="eastAsia"/>
-          <w:color w:val="000000" w:themeColor="text1"/>
-        </w:rPr>
-        <w:t>[Answer]</w:t>
-      </w:r>
-    </w:p>
-    <w:p>
-      <w:pPr>
-        <w:pStyle w:val="ListParagraph"/>
-        <w:rPr>
-          <w:color w:val="000000" w:themeColor="text1"/>
-        </w:rPr>
-      </w:pPr>
-      <m:oMathPara>
-        <m:oMath>
-          <m:r>
-            <w:rPr>
-              <w:rFonts w:ascii="Cambria Math" w:hAnsi="Cambria Math"/>
-              <w:color w:val="000000" w:themeColor="text1"/>
-            </w:rPr>
-            <m:t>Purcha</m:t>
-          </m:r>
-          <m:r>
-            <w:rPr>
-              <w:rFonts w:ascii="Cambria Math" w:hAnsi="Cambria Math"/>
-              <w:color w:val="000000" w:themeColor="text1"/>
-            </w:rPr>
-            <m:t>se</m:t>
-          </m:r>
-          <m:r>
-            <w:rPr>
-              <w:rFonts w:ascii="Cambria Math" w:hAnsi="Cambria Math"/>
-              <w:color w:val="000000" w:themeColor="text1"/>
-            </w:rPr>
-            <m:t xml:space="preserve"> </m:t>
-          </m:r>
-          <m:r>
-            <w:rPr>
-              <w:rFonts w:ascii="Cambria Math" w:hAnsi="Cambria Math"/>
-              <w:color w:val="000000" w:themeColor="text1"/>
-            </w:rPr>
-            <m:t xml:space="preserve">Price= </m:t>
-          </m:r>
-          <m:f>
-            <m:fPr>
-              <m:ctrlPr>
-                <w:rPr>
-                  <w:rFonts w:ascii="Cambria Math" w:hAnsi="Cambria Math"/>
-                  <w:i/>
-                  <w:color w:val="000000" w:themeColor="text1"/>
-                </w:rPr>
-              </m:ctrlPr>
-            </m:fPr>
-            <m:num>
-              <m:r>
-                <w:rPr>
-                  <w:rFonts w:ascii="Cambria Math" w:hAnsi="Cambria Math"/>
-                  <w:color w:val="000000" w:themeColor="text1"/>
-                </w:rPr>
-                <m:t>4</m:t>
-              </m:r>
-            </m:num>
-            <m:den>
-              <m:sSup>
-                <m:sSupPr>
-                  <m:ctrlPr>
-                    <w:rPr>
-                      <w:rFonts w:ascii="Cambria Math" w:hAnsi="Cambria Math"/>
-                      <w:i/>
-                      <w:color w:val="000000" w:themeColor="text1"/>
-                    </w:rPr>
-                  </m:ctrlPr>
-                </m:sSupPr>
-                <m:e>
-                  <m:d>
-                    <m:dPr>
-                      <m:ctrlPr>
-                        <w:rPr>
-                          <w:rFonts w:ascii="Cambria Math" w:hAnsi="Cambria Math"/>
-                          <w:i/>
-                          <w:color w:val="000000" w:themeColor="text1"/>
-                        </w:rPr>
-                      </m:ctrlPr>
-                    </m:dPr>
-                    <m:e>
-                      <m:r>
-                        <w:rPr>
-                          <w:rFonts w:ascii="Cambria Math" w:hAnsi="Cambria Math"/>
-                          <w:color w:val="000000" w:themeColor="text1"/>
-                        </w:rPr>
-                        <m:t>1+0.0375</m:t>
-                      </m:r>
-                    </m:e>
-                  </m:d>
-                </m:e>
-                <m:sup>
-                  <m:r>
-                    <w:rPr>
-                      <w:rFonts w:ascii="Cambria Math" w:hAnsi="Cambria Math"/>
-                      <w:color w:val="000000" w:themeColor="text1"/>
-                    </w:rPr>
-                    <m:t>1</m:t>
-                  </m:r>
-                </m:sup>
-              </m:sSup>
-            </m:den>
-          </m:f>
-          <m:r>
-            <w:rPr>
-              <w:rFonts w:ascii="Cambria Math" w:hAnsi="Cambria Math"/>
-              <w:color w:val="000000" w:themeColor="text1"/>
-            </w:rPr>
-            <m:t xml:space="preserve">+ </m:t>
-          </m:r>
-          <m:f>
-            <m:fPr>
-              <m:ctrlPr>
-                <w:rPr>
-                  <w:rFonts w:ascii="Cambria Math" w:hAnsi="Cambria Math"/>
-                  <w:i/>
-                  <w:color w:val="000000" w:themeColor="text1"/>
-                </w:rPr>
-              </m:ctrlPr>
-            </m:fPr>
-            <m:num>
-              <m:r>
-                <w:rPr>
-                  <w:rFonts w:ascii="Cambria Math" w:hAnsi="Cambria Math"/>
-                  <w:color w:val="000000" w:themeColor="text1"/>
-                </w:rPr>
-                <m:t>4</m:t>
-              </m:r>
-            </m:num>
-            <m:den>
-              <m:sSup>
-                <m:sSupPr>
-                  <m:ctrlPr>
-                    <w:rPr>
-                      <w:rFonts w:ascii="Cambria Math" w:hAnsi="Cambria Math"/>
-                      <w:i/>
-                      <w:color w:val="000000" w:themeColor="text1"/>
-                    </w:rPr>
-                  </m:ctrlPr>
-                </m:sSupPr>
-                <m:e>
-                  <m:d>
-                    <m:dPr>
-                      <m:ctrlPr>
-                        <w:rPr>
-                          <w:rFonts w:ascii="Cambria Math" w:hAnsi="Cambria Math"/>
-                          <w:i/>
-                          <w:color w:val="000000" w:themeColor="text1"/>
-                        </w:rPr>
-                      </m:ctrlPr>
-                    </m:dPr>
-                    <m:e>
-                      <m:r>
-                        <w:rPr>
-                          <w:rFonts w:ascii="Cambria Math" w:hAnsi="Cambria Math"/>
-                          <w:color w:val="000000" w:themeColor="text1"/>
-                        </w:rPr>
-                        <m:t>1+0.0375</m:t>
-                      </m:r>
-                    </m:e>
-                  </m:d>
-                </m:e>
-                <m:sup>
-                  <m:r>
-                    <w:rPr>
-                      <w:rFonts w:ascii="Cambria Math" w:hAnsi="Cambria Math"/>
-                      <w:color w:val="000000" w:themeColor="text1"/>
-                    </w:rPr>
-                    <m:t>2</m:t>
-                  </m:r>
-                </m:sup>
-              </m:sSup>
-            </m:den>
-          </m:f>
-          <m:r>
-            <w:rPr>
-              <w:rFonts w:ascii="Cambria Math" w:hAnsi="Cambria Math"/>
-              <w:color w:val="000000" w:themeColor="text1"/>
-            </w:rPr>
-            <m:t xml:space="preserve">+…+ </m:t>
-          </m:r>
-          <m:f>
-            <m:fPr>
-              <m:ctrlPr>
-                <w:rPr>
-                  <w:rFonts w:ascii="Cambria Math" w:hAnsi="Cambria Math"/>
-                  <w:i/>
-                  <w:color w:val="000000" w:themeColor="text1"/>
-                </w:rPr>
-              </m:ctrlPr>
-            </m:fPr>
-            <m:num>
-              <m:r>
-                <w:rPr>
-                  <w:rFonts w:ascii="Cambria Math" w:hAnsi="Cambria Math"/>
-                  <w:color w:val="000000" w:themeColor="text1"/>
-                </w:rPr>
-                <m:t>4</m:t>
-              </m:r>
-            </m:num>
-            <m:den>
-              <m:sSup>
-                <m:sSupPr>
-                  <m:ctrlPr>
-                    <w:rPr>
-                      <w:rFonts w:ascii="Cambria Math" w:hAnsi="Cambria Math"/>
-                      <w:i/>
-                      <w:color w:val="000000" w:themeColor="text1"/>
-                    </w:rPr>
-                  </m:ctrlPr>
-                </m:sSupPr>
-                <m:e>
-                  <m:d>
-                    <m:dPr>
-                      <m:ctrlPr>
-                        <w:rPr>
-                          <w:rFonts w:ascii="Cambria Math" w:hAnsi="Cambria Math"/>
-                          <w:i/>
-                          <w:color w:val="000000" w:themeColor="text1"/>
-                        </w:rPr>
-                      </m:ctrlPr>
-                    </m:dPr>
-                    <m:e>
-                      <m:r>
-                        <w:rPr>
-                          <w:rFonts w:ascii="Cambria Math" w:hAnsi="Cambria Math"/>
-                          <w:color w:val="000000" w:themeColor="text1"/>
-                        </w:rPr>
-                        <m:t>1+0.0375</m:t>
-                      </m:r>
-                    </m:e>
-                  </m:d>
-                </m:e>
-                <m:sup>
-                  <m:r>
-                    <w:rPr>
-                      <w:rFonts w:ascii="Cambria Math" w:hAnsi="Cambria Math"/>
-                      <w:color w:val="000000" w:themeColor="text1"/>
-                    </w:rPr>
-                    <m:t>10</m:t>
-                  </m:r>
-                </m:sup>
-              </m:sSup>
-            </m:den>
-          </m:f>
-          <m:r>
-            <w:rPr>
-              <w:rFonts w:ascii="Cambria Math" w:hAnsi="Cambria Math"/>
-              <w:color w:val="000000" w:themeColor="text1"/>
-            </w:rPr>
-            <m:t>+</m:t>
-          </m:r>
-          <m:f>
-            <m:fPr>
-              <m:ctrlPr>
-                <w:rPr>
-                  <w:rFonts w:ascii="Cambria Math" w:hAnsi="Cambria Math"/>
-                  <w:i/>
-                  <w:color w:val="000000" w:themeColor="text1"/>
-                </w:rPr>
-              </m:ctrlPr>
-            </m:fPr>
-            <m:num>
-              <m:r>
-                <w:rPr>
-                  <w:rFonts w:ascii="Cambria Math" w:hAnsi="Cambria Math"/>
-                  <w:color w:val="000000" w:themeColor="text1"/>
-                </w:rPr>
-                <m:t>100</m:t>
-              </m:r>
-            </m:num>
-            <m:den>
-              <m:sSup>
-                <m:sSupPr>
-                  <m:ctrlPr>
-                    <w:rPr>
-                      <w:rFonts w:ascii="Cambria Math" w:hAnsi="Cambria Math"/>
-                      <w:i/>
-                      <w:color w:val="000000" w:themeColor="text1"/>
-                    </w:rPr>
-                  </m:ctrlPr>
-                </m:sSupPr>
-                <m:e>
-                  <m:d>
-                    <m:dPr>
-                      <m:ctrlPr>
-                        <w:rPr>
-                          <w:rFonts w:ascii="Cambria Math" w:hAnsi="Cambria Math"/>
-                          <w:i/>
-                          <w:color w:val="000000" w:themeColor="text1"/>
-                        </w:rPr>
-                      </m:ctrlPr>
-                    </m:dPr>
-                    <m:e>
-                      <m:r>
-                        <w:rPr>
-                          <w:rFonts w:ascii="Cambria Math" w:hAnsi="Cambria Math"/>
-                          <w:color w:val="000000" w:themeColor="text1"/>
-                        </w:rPr>
-                        <m:t>1+0.0375</m:t>
-                      </m:r>
-                    </m:e>
-                  </m:d>
-                </m:e>
-                <m:sup>
-                  <m:r>
-                    <w:rPr>
-                      <w:rFonts w:ascii="Cambria Math" w:hAnsi="Cambria Math"/>
-                      <w:color w:val="000000" w:themeColor="text1"/>
-                    </w:rPr>
-                    <m:t>1</m:t>
-                  </m:r>
-                  <m:r>
-                    <w:rPr>
-                      <w:rFonts w:ascii="Cambria Math" w:hAnsi="Cambria Math"/>
-                      <w:color w:val="000000" w:themeColor="text1"/>
-                    </w:rPr>
-                    <m:t>0</m:t>
-                  </m:r>
-                </m:sup>
-              </m:sSup>
-            </m:den>
-          </m:f>
-        </m:oMath>
-      </m:oMathPara>
-    </w:p>
-    <w:p>
-      <w:pPr>
-        <w:pStyle w:val="ListParagraph"/>
-        <w:rPr>
-          <w:color w:val="000000" w:themeColor="text1"/>
-        </w:rPr>
-      </w:pPr>
-    </w:p>
-    <w:p>
-      <w:pPr>
-        <w:pStyle w:val="ListParagraph"/>
-        <w:rPr>
-          <w:color w:val="000000" w:themeColor="text1"/>
-        </w:rPr>
-      </w:pPr>
-      <w:r>
-        <w:rPr>
-          <w:rFonts w:hint="eastAsia"/>
-          <w:color w:val="000000" w:themeColor="text1"/>
-        </w:rPr>
-        <w:t>PV of coupon = $33.13</w:t>
-      </w:r>
-    </w:p>
-    <w:p>
-      <w:pPr>
-        <w:pStyle w:val="ListParagraph"/>
-        <w:rPr>
-          <w:color w:val="000000" w:themeColor="text1"/>
-        </w:rPr>
-      </w:pPr>
-      <w:r>
-        <w:rPr>
-          <w:rFonts w:hint="eastAsia"/>
-          <w:color w:val="000000" w:themeColor="text1"/>
-        </w:rPr>
-        <w:t>PV of face value = $69.54</w:t>
-      </w:r>
-    </w:p>
-    <w:p>
-      <w:pPr>
-        <w:pStyle w:val="ListParagraph"/>
-        <w:rPr>
-          <w:color w:val="000000" w:themeColor="text1"/>
-        </w:rPr>
-      </w:pPr>
-      <w:r>
-        <w:rPr>
-          <w:rFonts w:hint="eastAsia"/>
-          <w:color w:val="000000" w:themeColor="text1"/>
-        </w:rPr>
-        <w:t xml:space="preserve">Total </w:t>
-      </w:r>
-      <w:r>
-        <w:rPr>
-          <w:rFonts w:hint="eastAsia"/>
-          <w:color w:val="000000" w:themeColor="text1"/>
-        </w:rPr>
-        <w:t xml:space="preserve">purchase </w:t>
-      </w:r>
-      <w:r>
-        <w:rPr>
-          <w:rFonts w:hint="eastAsia"/>
-          <w:color w:val="000000" w:themeColor="text1"/>
-        </w:rPr>
-        <w:t>price = $102.67</w:t>
-      </w:r>
-    </w:p>
-    <w:p>
-      <w:pPr>
-        <w:pStyle w:val="ListParagraph"/>
-        <w:rPr>
-          <w:color w:val="000000" w:themeColor="text1"/>
-        </w:rPr>
-      </w:pPr>
-    </w:p>
-    <w:p>
-      <w:pPr>
-        <w:pStyle w:val="ListParagraph"/>
-        <w:rPr>
-          <w:color w:val="000000" w:themeColor="text1"/>
-        </w:rPr>
-      </w:pPr>
-      <m:oMathPara>
-        <m:oMath>
-          <m:r>
-            <w:rPr>
-              <w:rFonts w:ascii="Cambria Math" w:hAnsi="Cambria Math"/>
-              <w:color w:val="000000" w:themeColor="text1"/>
-            </w:rPr>
-            <m:t xml:space="preserve">Selling </m:t>
-          </m:r>
-          <m:r>
-            <w:rPr>
-              <w:rFonts w:ascii="Cambria Math" w:hAnsi="Cambria Math"/>
-              <w:color w:val="000000" w:themeColor="text1"/>
-            </w:rPr>
-            <m:t xml:space="preserve">Price= </m:t>
-          </m:r>
-          <m:f>
-            <m:fPr>
-              <m:ctrlPr>
-                <w:rPr>
-                  <w:rFonts w:ascii="Cambria Math" w:hAnsi="Cambria Math"/>
-                  <w:i/>
-                  <w:color w:val="000000" w:themeColor="text1"/>
-                </w:rPr>
-              </m:ctrlPr>
-            </m:fPr>
-            <m:num>
-              <m:r>
-                <w:rPr>
-                  <w:rFonts w:ascii="Cambria Math" w:hAnsi="Cambria Math"/>
-                  <w:color w:val="000000" w:themeColor="text1"/>
-                </w:rPr>
-                <m:t>4</m:t>
-              </m:r>
-            </m:num>
-            <m:den>
-              <m:sSup>
-                <m:sSupPr>
-                  <m:ctrlPr>
-                    <w:rPr>
-                      <w:rFonts w:ascii="Cambria Math" w:hAnsi="Cambria Math"/>
-                      <w:i/>
-                      <w:color w:val="000000" w:themeColor="text1"/>
-                    </w:rPr>
-                  </m:ctrlPr>
-                </m:sSupPr>
-                <m:e>
-                  <m:r>
-                    <w:rPr>
-                      <w:rFonts w:ascii="Cambria Math" w:hAnsi="Cambria Math"/>
-                      <w:color w:val="000000" w:themeColor="text1"/>
-                    </w:rPr>
-                    <m:t>(1+0.0375)</m:t>
-                  </m:r>
-                </m:e>
-                <m:sup>
-                  <m:r>
-                    <w:rPr>
-                      <w:rFonts w:ascii="Cambria Math" w:hAnsi="Cambria Math"/>
-                      <w:color w:val="000000" w:themeColor="text1"/>
-                    </w:rPr>
-                    <m:t>1</m:t>
-                  </m:r>
-                </m:sup>
-              </m:sSup>
-            </m:den>
-          </m:f>
-          <m:r>
-            <w:rPr>
-              <w:rFonts w:ascii="Cambria Math" w:hAnsi="Cambria Math"/>
-              <w:color w:val="000000" w:themeColor="text1"/>
-            </w:rPr>
-            <m:t xml:space="preserve">+ </m:t>
-          </m:r>
-          <m:f>
-            <m:fPr>
-              <m:ctrlPr>
-                <w:rPr>
-                  <w:rFonts w:ascii="Cambria Math" w:hAnsi="Cambria Math"/>
-                  <w:i/>
-                  <w:color w:val="000000" w:themeColor="text1"/>
-                </w:rPr>
-              </m:ctrlPr>
-            </m:fPr>
-            <m:num>
-              <m:r>
-                <w:rPr>
-                  <w:rFonts w:ascii="Cambria Math" w:hAnsi="Cambria Math"/>
-                  <w:color w:val="000000" w:themeColor="text1"/>
-                </w:rPr>
-                <m:t>4</m:t>
-              </m:r>
-            </m:num>
-            <m:den>
-              <m:sSup>
-                <m:sSupPr>
-                  <m:ctrlPr>
-                    <w:rPr>
-                      <w:rFonts w:ascii="Cambria Math" w:hAnsi="Cambria Math"/>
-                      <w:i/>
-                      <w:color w:val="000000" w:themeColor="text1"/>
-                    </w:rPr>
-                  </m:ctrlPr>
-                </m:sSupPr>
-                <m:e>
-                  <m:r>
-                    <w:rPr>
-                      <w:rFonts w:ascii="Cambria Math" w:hAnsi="Cambria Math"/>
-                      <w:color w:val="000000" w:themeColor="text1"/>
-                    </w:rPr>
-                    <m:t>(1+0.0375)</m:t>
-                  </m:r>
-                </m:e>
-                <m:sup>
-                  <m:r>
-                    <w:rPr>
-                      <w:rFonts w:ascii="Cambria Math" w:hAnsi="Cambria Math"/>
-                      <w:color w:val="000000" w:themeColor="text1"/>
-                    </w:rPr>
-                    <m:t>2</m:t>
-                  </m:r>
-                </m:sup>
-              </m:sSup>
-            </m:den>
-          </m:f>
-          <m:r>
-            <w:rPr>
-              <w:rFonts w:ascii="Cambria Math" w:hAnsi="Cambria Math"/>
-              <w:color w:val="000000" w:themeColor="text1"/>
-            </w:rPr>
-            <m:t xml:space="preserve">+…+ </m:t>
-          </m:r>
-          <m:f>
-            <m:fPr>
-              <m:ctrlPr>
-                <w:rPr>
-                  <w:rFonts w:ascii="Cambria Math" w:hAnsi="Cambria Math"/>
-                  <w:i/>
-                  <w:color w:val="000000" w:themeColor="text1"/>
-                </w:rPr>
-              </m:ctrlPr>
-            </m:fPr>
-            <m:num>
-              <m:r>
-                <w:rPr>
-                  <w:rFonts w:ascii="Cambria Math" w:hAnsi="Cambria Math"/>
-                  <w:color w:val="000000" w:themeColor="text1"/>
-                </w:rPr>
-                <m:t>4</m:t>
-              </m:r>
-            </m:num>
-            <m:den>
-              <m:sSup>
-                <m:sSupPr>
-                  <m:ctrlPr>
-                    <w:rPr>
-                      <w:rFonts w:ascii="Cambria Math" w:hAnsi="Cambria Math"/>
-                      <w:i/>
-                      <w:color w:val="000000" w:themeColor="text1"/>
-                    </w:rPr>
-                  </m:ctrlPr>
-                </m:sSupPr>
-                <m:e>
-                  <m:d>
-                    <m:dPr>
-                      <m:ctrlPr>
-                        <w:rPr>
-                          <w:rFonts w:ascii="Cambria Math" w:hAnsi="Cambria Math"/>
-                          <w:i/>
-                          <w:color w:val="000000" w:themeColor="text1"/>
-                        </w:rPr>
-                      </m:ctrlPr>
-                    </m:dPr>
-                    <m:e>
-                      <m:r>
-                        <w:rPr>
-                          <w:rFonts w:ascii="Cambria Math" w:hAnsi="Cambria Math"/>
-                          <w:color w:val="000000" w:themeColor="text1"/>
-                        </w:rPr>
-                        <m:t>1+0.0375</m:t>
-                      </m:r>
-                    </m:e>
-                  </m:d>
-                </m:e>
-                <m:sup>
-                  <m:r>
-                    <w:rPr>
-                      <w:rFonts w:ascii="Cambria Math" w:hAnsi="Cambria Math"/>
-                      <w:color w:val="000000" w:themeColor="text1"/>
-                    </w:rPr>
-                    <m:t>6</m:t>
-                  </m:r>
-                </m:sup>
-              </m:sSup>
-            </m:den>
-          </m:f>
-          <m:r>
-            <w:rPr>
-              <w:rFonts w:ascii="Cambria Math" w:hAnsi="Cambria Math"/>
-              <w:color w:val="000000" w:themeColor="text1"/>
-            </w:rPr>
-            <m:t>+</m:t>
-          </m:r>
-          <m:f>
-            <m:fPr>
-              <m:ctrlPr>
-                <w:rPr>
-                  <w:rFonts w:ascii="Cambria Math" w:hAnsi="Cambria Math"/>
-                  <w:i/>
-                  <w:color w:val="000000" w:themeColor="text1"/>
-                </w:rPr>
-              </m:ctrlPr>
-            </m:fPr>
-            <m:num>
-              <m:r>
-                <w:rPr>
-                  <w:rFonts w:ascii="Cambria Math" w:hAnsi="Cambria Math"/>
-                  <w:color w:val="000000" w:themeColor="text1"/>
-                </w:rPr>
-                <m:t>100</m:t>
-              </m:r>
-            </m:num>
-            <m:den>
-              <m:sSup>
-                <m:sSupPr>
-                  <m:ctrlPr>
-                    <w:rPr>
-                      <w:rFonts w:ascii="Cambria Math" w:hAnsi="Cambria Math"/>
-                      <w:i/>
-                      <w:color w:val="000000" w:themeColor="text1"/>
-                    </w:rPr>
-                  </m:ctrlPr>
-                </m:sSupPr>
-                <m:e>
-                  <m:r>
-                    <w:rPr>
-                      <w:rFonts w:ascii="Cambria Math" w:hAnsi="Cambria Math"/>
-                      <w:color w:val="000000" w:themeColor="text1"/>
-                    </w:rPr>
-                    <m:t>(1+0.0375)</m:t>
-                  </m:r>
-                </m:e>
-                <m:sup>
-                  <m:r>
-                    <w:rPr>
-                      <w:rFonts w:ascii="Cambria Math" w:hAnsi="Cambria Math"/>
-                      <w:color w:val="000000" w:themeColor="text1"/>
-                    </w:rPr>
-                    <m:t>6</m:t>
-                  </m:r>
-                </m:sup>
-              </m:sSup>
-            </m:den>
-          </m:f>
-        </m:oMath>
-      </m:oMathPara>
+        <w:t>s break-even point?</w:t>
+      </w:r>
     </w:p>
     <w:p>
       <w:pPr>
         <w:pStyle w:val="ListParagraph"/>
         <w:rPr>
           <w:rFonts w:hint="eastAsia"/>
-          <w:color w:val="000000" w:themeColor="text1"/>
         </w:rPr>
       </w:pPr>
-    </w:p>
-    <w:p>
-      <w:pPr>
-        <w:pStyle w:val="ListParagraph"/>
-        <w:rPr>
-          <w:color w:val="000000" w:themeColor="text1"/>
-        </w:rPr>
-      </w:pPr>
-      <w:r>
-        <w:rPr>
-          <w:rFonts w:hint="eastAsia"/>
-          <w:color w:val="000000" w:themeColor="text1"/>
-        </w:rPr>
-        <w:t>PV of coupon = $20.63</w:t>
-      </w:r>
-    </w:p>
-    <w:p>
-      <w:pPr>
-        <w:pStyle w:val="ListParagraph"/>
-        <w:rPr>
-          <w:color w:val="000000" w:themeColor="text1"/>
-        </w:rPr>
-      </w:pPr>
-      <w:r>
-        <w:rPr>
-          <w:rFonts w:hint="eastAsia"/>
-          <w:color w:val="000000" w:themeColor="text1"/>
-        </w:rPr>
-        <w:t>PV of face value = $80.53</w:t>
-      </w:r>
-    </w:p>
-    <w:p>
-      <w:pPr>
-        <w:pStyle w:val="ListParagraph"/>
-        <w:rPr>
-          <w:color w:val="000000" w:themeColor="text1"/>
-        </w:rPr>
-      </w:pPr>
-      <w:r>
-        <w:rPr>
-          <w:rFonts w:hint="eastAsia"/>
-          <w:color w:val="000000" w:themeColor="text1"/>
-        </w:rPr>
-        <w:t>Total selling price = $101.16</w:t>
-      </w:r>
-    </w:p>
-    <w:p>
-      <w:pPr>
-        <w:pStyle w:val="ListParagraph"/>
-        <w:rPr>
-          <w:rFonts w:hint="eastAsia"/>
-          <w:color w:val="000000" w:themeColor="text1"/>
-        </w:rPr>
-      </w:pPr>
-    </w:p>
-    <w:tbl>
-      <w:tblPr>
-        <w:tblStyle w:val="TableGrid"/>
-        <w:tblW w:w="0" w:type="auto"/>
-        <w:tblInd w:w="720" w:type="dxa"/>
-        <w:tblLook w:val="04A0" w:firstRow="1" w:lastRow="0" w:firstColumn="1" w:lastColumn="0" w:noHBand="0" w:noVBand="1"/>
-      </w:tblPr>
-      <w:tblGrid>
-        <w:gridCol w:w="1442"/>
-        <w:gridCol w:w="1506"/>
-        <w:gridCol w:w="1404"/>
-        <w:gridCol w:w="1404"/>
-        <w:gridCol w:w="1405"/>
-        <w:gridCol w:w="1469"/>
-      </w:tblGrid>
-      <w:tr>
-        <w:tc>
-          <w:tcPr>
-            <w:tcW w:w="1558" w:type="dxa"/>
-          </w:tcPr>
-          <w:p>
-            <w:pPr>
-              <w:pStyle w:val="ListParagraph"/>
-              <w:ind w:left="0"/>
-              <w:rPr>
-                <w:rFonts w:hint="eastAsia"/>
-                <w:color w:val="000000" w:themeColor="text1"/>
-              </w:rPr>
-            </w:pPr>
-            <w:r>
-              <w:rPr>
-                <w:color w:val="000000" w:themeColor="text1"/>
-              </w:rPr>
-              <w:t>Y</w:t>
-            </w:r>
-            <w:r>
-              <w:rPr>
-                <w:rFonts w:hint="eastAsia"/>
-                <w:color w:val="000000" w:themeColor="text1"/>
-              </w:rPr>
-              <w:t>ear</w:t>
-            </w:r>
-          </w:p>
-        </w:tc>
-        <w:tc>
-          <w:tcPr>
-            <w:tcW w:w="1558" w:type="dxa"/>
-          </w:tcPr>
-          <w:p>
-            <w:pPr>
-              <w:pStyle w:val="ListParagraph"/>
-              <w:ind w:left="0"/>
-              <w:rPr>
-                <w:rFonts w:hint="eastAsia"/>
-                <w:color w:val="000000" w:themeColor="text1"/>
-              </w:rPr>
-            </w:pPr>
-            <w:r>
-              <w:rPr>
-                <w:rFonts w:hint="eastAsia"/>
-                <w:color w:val="000000" w:themeColor="text1"/>
-              </w:rPr>
-              <w:t>0</w:t>
-            </w:r>
-          </w:p>
-        </w:tc>
-        <w:tc>
-          <w:tcPr>
-            <w:tcW w:w="1558" w:type="dxa"/>
-          </w:tcPr>
-          <w:p>
-            <w:pPr>
-              <w:pStyle w:val="ListParagraph"/>
-              <w:ind w:left="0"/>
-              <w:rPr>
-                <w:rFonts w:hint="eastAsia"/>
-                <w:color w:val="000000" w:themeColor="text1"/>
-              </w:rPr>
-            </w:pPr>
-            <w:r>
-              <w:rPr>
-                <w:rFonts w:hint="eastAsia"/>
-                <w:color w:val="000000" w:themeColor="text1"/>
-              </w:rPr>
-              <w:t>1</w:t>
-            </w:r>
-          </w:p>
-        </w:tc>
-        <w:tc>
-          <w:tcPr>
-            <w:tcW w:w="1558" w:type="dxa"/>
-          </w:tcPr>
-          <w:p>
-            <w:pPr>
-              <w:pStyle w:val="ListParagraph"/>
-              <w:ind w:left="0"/>
-              <w:rPr>
-                <w:rFonts w:hint="eastAsia"/>
-                <w:color w:val="000000" w:themeColor="text1"/>
-              </w:rPr>
-            </w:pPr>
-            <w:r>
-              <w:rPr>
-                <w:rFonts w:hint="eastAsia"/>
-                <w:color w:val="000000" w:themeColor="text1"/>
-              </w:rPr>
-              <w:t>2</w:t>
-            </w:r>
-          </w:p>
-        </w:tc>
-        <w:tc>
-          <w:tcPr>
-            <w:tcW w:w="1559" w:type="dxa"/>
-          </w:tcPr>
-          <w:p>
-            <w:pPr>
-              <w:pStyle w:val="ListParagraph"/>
-              <w:ind w:left="0"/>
-              <w:rPr>
-                <w:rFonts w:hint="eastAsia"/>
-                <w:color w:val="000000" w:themeColor="text1"/>
-              </w:rPr>
-            </w:pPr>
-            <w:r>
-              <w:rPr>
-                <w:rFonts w:hint="eastAsia"/>
-                <w:color w:val="000000" w:themeColor="text1"/>
-              </w:rPr>
-              <w:t>3</w:t>
-            </w:r>
-          </w:p>
-        </w:tc>
-        <w:tc>
-          <w:tcPr>
-            <w:tcW w:w="1559" w:type="dxa"/>
-          </w:tcPr>
-          <w:p>
-            <w:pPr>
-              <w:pStyle w:val="ListParagraph"/>
-              <w:ind w:left="0"/>
-              <w:rPr>
-                <w:rFonts w:hint="eastAsia"/>
-                <w:color w:val="000000" w:themeColor="text1"/>
-              </w:rPr>
-            </w:pPr>
-            <w:r>
-              <w:rPr>
-                <w:rFonts w:hint="eastAsia"/>
-                <w:color w:val="000000" w:themeColor="text1"/>
-              </w:rPr>
-              <w:t>4</w:t>
-            </w:r>
-          </w:p>
-        </w:tc>
-      </w:tr>
-      <w:tr>
-        <w:tc>
-          <w:tcPr>
-            <w:tcW w:w="1558" w:type="dxa"/>
-          </w:tcPr>
-          <w:p>
-            <w:pPr>
-              <w:pStyle w:val="ListParagraph"/>
-              <w:ind w:left="0"/>
-              <w:rPr>
-                <w:rFonts w:hint="eastAsia"/>
-                <w:color w:val="000000" w:themeColor="text1"/>
-              </w:rPr>
-            </w:pPr>
-            <w:r>
-              <w:rPr>
-                <w:color w:val="000000" w:themeColor="text1"/>
-              </w:rPr>
-              <w:t>P</w:t>
-            </w:r>
-            <w:r>
-              <w:rPr>
-                <w:rFonts w:hint="eastAsia"/>
-                <w:color w:val="000000" w:themeColor="text1"/>
-              </w:rPr>
-              <w:t>rice</w:t>
-            </w:r>
-          </w:p>
-        </w:tc>
-        <w:tc>
-          <w:tcPr>
-            <w:tcW w:w="1558" w:type="dxa"/>
-          </w:tcPr>
-          <w:p>
-            <w:pPr>
-              <w:pStyle w:val="ListParagraph"/>
-              <w:ind w:left="0"/>
-              <w:rPr>
-                <w:rFonts w:hint="eastAsia"/>
-                <w:color w:val="000000" w:themeColor="text1"/>
-              </w:rPr>
-            </w:pPr>
-            <w:r>
-              <w:rPr>
-                <w:rFonts w:hint="eastAsia"/>
-                <w:color w:val="000000" w:themeColor="text1"/>
-              </w:rPr>
-              <w:t>$</w:t>
-            </w:r>
-            <w:r>
-              <w:rPr>
-                <w:rFonts w:hint="eastAsia"/>
-                <w:color w:val="000000" w:themeColor="text1"/>
-              </w:rPr>
-              <w:t>(102.67)</w:t>
-            </w:r>
-          </w:p>
-        </w:tc>
-        <w:tc>
-          <w:tcPr>
-            <w:tcW w:w="1558" w:type="dxa"/>
-          </w:tcPr>
-          <w:p>
-            <w:pPr>
-              <w:pStyle w:val="ListParagraph"/>
-              <w:ind w:left="0"/>
-              <w:rPr>
-                <w:rFonts w:hint="eastAsia"/>
-                <w:color w:val="000000" w:themeColor="text1"/>
-              </w:rPr>
-            </w:pPr>
-            <w:r>
-              <w:rPr>
-                <w:rFonts w:hint="eastAsia"/>
-                <w:color w:val="000000" w:themeColor="text1"/>
-              </w:rPr>
-              <w:t>$</w:t>
-            </w:r>
-            <w:r>
-              <w:rPr>
-                <w:rFonts w:hint="eastAsia"/>
-                <w:color w:val="000000" w:themeColor="text1"/>
-              </w:rPr>
-              <w:t>4</w:t>
-            </w:r>
-          </w:p>
-        </w:tc>
-        <w:tc>
-          <w:tcPr>
-            <w:tcW w:w="1558" w:type="dxa"/>
-          </w:tcPr>
-          <w:p>
-            <w:pPr>
-              <w:pStyle w:val="ListParagraph"/>
-              <w:ind w:left="0"/>
-              <w:rPr>
-                <w:rFonts w:hint="eastAsia"/>
-                <w:color w:val="000000" w:themeColor="text1"/>
-              </w:rPr>
-            </w:pPr>
-            <w:r>
-              <w:rPr>
-                <w:rFonts w:hint="eastAsia"/>
-                <w:color w:val="000000" w:themeColor="text1"/>
-              </w:rPr>
-              <w:t>$</w:t>
-            </w:r>
-            <w:r>
-              <w:rPr>
-                <w:rFonts w:hint="eastAsia"/>
-                <w:color w:val="000000" w:themeColor="text1"/>
-              </w:rPr>
-              <w:t>4</w:t>
-            </w:r>
-          </w:p>
-        </w:tc>
-        <w:tc>
-          <w:tcPr>
-            <w:tcW w:w="1559" w:type="dxa"/>
-          </w:tcPr>
-          <w:p>
-            <w:pPr>
-              <w:pStyle w:val="ListParagraph"/>
-              <w:ind w:left="0"/>
-              <w:rPr>
-                <w:rFonts w:hint="eastAsia"/>
-                <w:color w:val="000000" w:themeColor="text1"/>
-              </w:rPr>
-            </w:pPr>
-            <w:r>
-              <w:rPr>
-                <w:rFonts w:hint="eastAsia"/>
-                <w:color w:val="000000" w:themeColor="text1"/>
-              </w:rPr>
-              <w:t>$</w:t>
-            </w:r>
-            <w:r>
-              <w:rPr>
-                <w:rFonts w:hint="eastAsia"/>
-                <w:color w:val="000000" w:themeColor="text1"/>
-              </w:rPr>
-              <w:t>4</w:t>
-            </w:r>
-          </w:p>
-        </w:tc>
-        <w:tc>
-          <w:tcPr>
-            <w:tcW w:w="1559" w:type="dxa"/>
-          </w:tcPr>
-          <w:p>
-            <w:pPr>
-              <w:pStyle w:val="ListParagraph"/>
-              <w:ind w:left="0"/>
-              <w:rPr>
-                <w:rFonts w:hint="eastAsia"/>
-                <w:color w:val="000000" w:themeColor="text1"/>
-              </w:rPr>
-            </w:pPr>
-            <w:r>
-              <w:rPr>
-                <w:rFonts w:hint="eastAsia"/>
-                <w:color w:val="000000" w:themeColor="text1"/>
-              </w:rPr>
-              <w:t>$</w:t>
-            </w:r>
-            <w:r>
-              <w:rPr>
-                <w:rFonts w:hint="eastAsia"/>
-                <w:color w:val="000000" w:themeColor="text1"/>
-              </w:rPr>
-              <w:t>4 + 101.16</w:t>
-            </w:r>
-          </w:p>
-        </w:tc>
-      </w:tr>
-    </w:tbl>
-    <w:p>
-      <w:pPr>
-        <w:pStyle w:val="ListParagraph"/>
-        <w:rPr>
-          <w:color w:val="000000" w:themeColor="text1"/>
-        </w:rPr>
-      </w:pPr>
-    </w:p>
-    <w:p>
-      <w:pPr>
-        <w:pStyle w:val="ListParagraph"/>
-        <w:rPr>
-          <w:color w:val="000000" w:themeColor="text1"/>
-        </w:rPr>
-      </w:pPr>
-      <w:r>
-        <w:rPr>
-          <w:color w:val="000000" w:themeColor="text1"/>
-        </w:rPr>
-        <w:t>b</w:t>
-      </w:r>
-      <w:r>
-        <w:rPr>
-          <w:rFonts w:hint="eastAsia"/>
-          <w:color w:val="000000" w:themeColor="text1"/>
-        </w:rPr>
-        <w:t>)</w:t>
-      </w:r>
-      <w:r>
-        <w:rPr>
-          <w:color w:val="000000" w:themeColor="text1"/>
-        </w:rPr>
-        <w:t xml:space="preserve"> What is the internal rate of return of your investment?</w:t>
-      </w:r>
-    </w:p>
-    <w:p>
-      <w:pPr>
-        <w:ind w:firstLine="720"/>
-        <w:rPr>
-          <w:color w:val="000000" w:themeColor="text1"/>
-        </w:rPr>
-      </w:pPr>
-      <w:r>
-        <w:rPr>
-          <w:rFonts w:hint="eastAsia"/>
-          <w:color w:val="000000" w:themeColor="text1"/>
-        </w:rPr>
-        <w:t>[Answer]</w:t>
-      </w:r>
-    </w:p>
-    <w:p>
-      <w:pPr>
-        <w:ind w:firstLine="720"/>
-        <w:rPr>
-          <w:color w:val="000000" w:themeColor="text1"/>
-        </w:rPr>
-      </w:pPr>
-      <m:oMathPara>
-        <m:oMath>
-          <m:r>
-            <w:rPr>
-              <w:rFonts w:ascii="Cambria Math" w:hAnsi="Cambria Math"/>
-              <w:color w:val="000000" w:themeColor="text1"/>
-            </w:rPr>
-            <m:t>NPV</m:t>
-          </m:r>
-          <m:r>
-            <w:rPr>
-              <w:rFonts w:ascii="Cambria Math" w:hAnsi="Cambria Math"/>
-              <w:color w:val="000000" w:themeColor="text1"/>
-            </w:rPr>
-            <m:t>=</m:t>
-          </m:r>
-          <m:r>
-            <w:rPr>
-              <w:rFonts w:ascii="Cambria Math" w:hAnsi="Cambria Math"/>
-              <w:color w:val="000000" w:themeColor="text1"/>
-            </w:rPr>
-            <m:t>-102.67+</m:t>
-          </m:r>
-          <m:r>
-            <w:rPr>
-              <w:rFonts w:ascii="Cambria Math" w:hAnsi="Cambria Math"/>
-              <w:color w:val="000000" w:themeColor="text1"/>
-            </w:rPr>
-            <m:t xml:space="preserve"> </m:t>
-          </m:r>
-          <m:f>
-            <m:fPr>
-              <m:ctrlPr>
-                <w:rPr>
-                  <w:rFonts w:ascii="Cambria Math" w:hAnsi="Cambria Math"/>
-                  <w:i/>
-                  <w:color w:val="000000" w:themeColor="text1"/>
-                </w:rPr>
-              </m:ctrlPr>
-            </m:fPr>
-            <m:num>
-              <m:r>
-                <w:rPr>
-                  <w:rFonts w:ascii="Cambria Math" w:hAnsi="Cambria Math"/>
-                  <w:color w:val="000000" w:themeColor="text1"/>
-                </w:rPr>
-                <m:t>4</m:t>
-              </m:r>
-            </m:num>
-            <m:den>
-              <m:sSup>
-                <m:sSupPr>
-                  <m:ctrlPr>
-                    <w:rPr>
-                      <w:rFonts w:ascii="Cambria Math" w:hAnsi="Cambria Math"/>
-                      <w:i/>
-                      <w:color w:val="000000" w:themeColor="text1"/>
-                    </w:rPr>
-                  </m:ctrlPr>
-                </m:sSupPr>
-                <m:e>
-                  <m:d>
-                    <m:dPr>
-                      <m:ctrlPr>
-                        <w:rPr>
-                          <w:rFonts w:ascii="Cambria Math" w:hAnsi="Cambria Math"/>
-                          <w:i/>
-                          <w:color w:val="000000" w:themeColor="text1"/>
-                        </w:rPr>
-                      </m:ctrlPr>
-                    </m:dPr>
-                    <m:e>
-                      <m:r>
-                        <w:rPr>
-                          <w:rFonts w:ascii="Cambria Math" w:hAnsi="Cambria Math"/>
-                          <w:color w:val="000000" w:themeColor="text1"/>
-                        </w:rPr>
-                        <m:t>1+</m:t>
-                      </m:r>
-                      <m:r>
-                        <w:rPr>
-                          <w:rFonts w:ascii="Cambria Math" w:hAnsi="Cambria Math"/>
-                          <w:color w:val="000000" w:themeColor="text1"/>
-                        </w:rPr>
-                        <m:t>r</m:t>
-                      </m:r>
-                    </m:e>
-                  </m:d>
-                </m:e>
-                <m:sup>
-                  <m:r>
-                    <w:rPr>
-                      <w:rFonts w:ascii="Cambria Math" w:hAnsi="Cambria Math"/>
-                      <w:color w:val="000000" w:themeColor="text1"/>
-                    </w:rPr>
-                    <m:t>1</m:t>
-                  </m:r>
-                </m:sup>
-              </m:sSup>
-            </m:den>
-          </m:f>
-          <m:r>
-            <w:rPr>
-              <w:rFonts w:ascii="Cambria Math" w:hAnsi="Cambria Math"/>
-              <w:color w:val="000000" w:themeColor="text1"/>
-            </w:rPr>
-            <m:t xml:space="preserve">+ </m:t>
-          </m:r>
-          <m:f>
-            <m:fPr>
-              <m:ctrlPr>
-                <w:rPr>
-                  <w:rFonts w:ascii="Cambria Math" w:hAnsi="Cambria Math"/>
-                  <w:i/>
-                  <w:color w:val="000000" w:themeColor="text1"/>
-                </w:rPr>
-              </m:ctrlPr>
-            </m:fPr>
-            <m:num>
-              <m:r>
-                <w:rPr>
-                  <w:rFonts w:ascii="Cambria Math" w:hAnsi="Cambria Math"/>
-                  <w:color w:val="000000" w:themeColor="text1"/>
-                </w:rPr>
-                <m:t>4</m:t>
-              </m:r>
-            </m:num>
-            <m:den>
-              <m:sSup>
-                <m:sSupPr>
-                  <m:ctrlPr>
-                    <w:rPr>
-                      <w:rFonts w:ascii="Cambria Math" w:hAnsi="Cambria Math"/>
-                      <w:i/>
-                      <w:color w:val="000000" w:themeColor="text1"/>
-                    </w:rPr>
-                  </m:ctrlPr>
-                </m:sSupPr>
-                <m:e>
-                  <m:d>
-                    <m:dPr>
-                      <m:ctrlPr>
-                        <w:rPr>
-                          <w:rFonts w:ascii="Cambria Math" w:hAnsi="Cambria Math"/>
-                          <w:i/>
-                          <w:color w:val="000000" w:themeColor="text1"/>
-                        </w:rPr>
-                      </m:ctrlPr>
-                    </m:dPr>
-                    <m:e>
-                      <m:r>
-                        <w:rPr>
-                          <w:rFonts w:ascii="Cambria Math" w:hAnsi="Cambria Math"/>
-                          <w:color w:val="000000" w:themeColor="text1"/>
-                        </w:rPr>
-                        <m:t>1+</m:t>
-                      </m:r>
-                      <m:r>
-                        <w:rPr>
-                          <w:rFonts w:ascii="Cambria Math" w:hAnsi="Cambria Math"/>
-                          <w:color w:val="000000" w:themeColor="text1"/>
-                        </w:rPr>
-                        <m:t>r</m:t>
-                      </m:r>
-                    </m:e>
-                  </m:d>
-                </m:e>
-                <m:sup>
-                  <m:r>
-                    <w:rPr>
-                      <w:rFonts w:ascii="Cambria Math" w:hAnsi="Cambria Math"/>
-                      <w:color w:val="000000" w:themeColor="text1"/>
-                    </w:rPr>
-                    <m:t>2</m:t>
-                  </m:r>
-                </m:sup>
-              </m:sSup>
-            </m:den>
-          </m:f>
-          <m:r>
-            <w:rPr>
-              <w:rFonts w:ascii="Cambria Math" w:hAnsi="Cambria Math"/>
-              <w:color w:val="000000" w:themeColor="text1"/>
-            </w:rPr>
-            <m:t xml:space="preserve">+ </m:t>
-          </m:r>
-          <m:f>
-            <m:fPr>
-              <m:ctrlPr>
-                <w:rPr>
-                  <w:rFonts w:ascii="Cambria Math" w:hAnsi="Cambria Math"/>
-                  <w:i/>
-                  <w:color w:val="000000" w:themeColor="text1"/>
-                </w:rPr>
-              </m:ctrlPr>
-            </m:fPr>
-            <m:num>
-              <m:r>
-                <w:rPr>
-                  <w:rFonts w:ascii="Cambria Math" w:hAnsi="Cambria Math"/>
-                  <w:color w:val="000000" w:themeColor="text1"/>
-                </w:rPr>
-                <m:t>4</m:t>
-              </m:r>
-            </m:num>
-            <m:den>
-              <m:sSup>
-                <m:sSupPr>
-                  <m:ctrlPr>
-                    <w:rPr>
-                      <w:rFonts w:ascii="Cambria Math" w:hAnsi="Cambria Math"/>
-                      <w:i/>
-                      <w:color w:val="000000" w:themeColor="text1"/>
-                    </w:rPr>
-                  </m:ctrlPr>
-                </m:sSupPr>
-                <m:e>
-                  <m:d>
-                    <m:dPr>
-                      <m:ctrlPr>
-                        <w:rPr>
-                          <w:rFonts w:ascii="Cambria Math" w:hAnsi="Cambria Math"/>
-                          <w:i/>
-                          <w:color w:val="000000" w:themeColor="text1"/>
-                        </w:rPr>
-                      </m:ctrlPr>
-                    </m:dPr>
-                    <m:e>
-                      <m:r>
-                        <w:rPr>
-                          <w:rFonts w:ascii="Cambria Math" w:hAnsi="Cambria Math"/>
-                          <w:color w:val="000000" w:themeColor="text1"/>
-                        </w:rPr>
-                        <m:t>1+</m:t>
-                      </m:r>
-                      <m:r>
-                        <w:rPr>
-                          <w:rFonts w:ascii="Cambria Math" w:hAnsi="Cambria Math"/>
-                          <w:color w:val="000000" w:themeColor="text1"/>
-                        </w:rPr>
-                        <m:t>r</m:t>
-                      </m:r>
-                    </m:e>
-                  </m:d>
-                </m:e>
-                <m:sup>
-                  <m:r>
-                    <w:rPr>
-                      <w:rFonts w:ascii="Cambria Math" w:hAnsi="Cambria Math"/>
-                      <w:color w:val="000000" w:themeColor="text1"/>
-                    </w:rPr>
-                    <m:t>3</m:t>
-                  </m:r>
-                </m:sup>
-              </m:sSup>
-            </m:den>
-          </m:f>
-          <m:r>
-            <w:rPr>
-              <w:rFonts w:ascii="Cambria Math" w:hAnsi="Cambria Math"/>
-              <w:color w:val="000000" w:themeColor="text1"/>
-            </w:rPr>
-            <m:t>+</m:t>
-          </m:r>
-          <m:f>
-            <m:fPr>
-              <m:ctrlPr>
-                <w:rPr>
-                  <w:rFonts w:ascii="Cambria Math" w:hAnsi="Cambria Math"/>
-                  <w:i/>
-                  <w:color w:val="000000" w:themeColor="text1"/>
-                </w:rPr>
-              </m:ctrlPr>
-            </m:fPr>
-            <m:num>
-              <m:r>
-                <w:rPr>
-                  <w:rFonts w:ascii="Cambria Math" w:hAnsi="Cambria Math"/>
-                  <w:color w:val="000000" w:themeColor="text1"/>
-                </w:rPr>
-                <m:t>4+101.16</m:t>
-              </m:r>
-            </m:num>
-            <m:den>
-              <m:sSup>
-                <m:sSupPr>
-                  <m:ctrlPr>
-                    <w:rPr>
-                      <w:rFonts w:ascii="Cambria Math" w:hAnsi="Cambria Math"/>
-                      <w:i/>
-                      <w:color w:val="000000" w:themeColor="text1"/>
-                    </w:rPr>
-                  </m:ctrlPr>
-                </m:sSupPr>
-                <m:e>
-                  <m:d>
-                    <m:dPr>
-                      <m:ctrlPr>
-                        <w:rPr>
-                          <w:rFonts w:ascii="Cambria Math" w:hAnsi="Cambria Math"/>
-                          <w:i/>
-                          <w:color w:val="000000" w:themeColor="text1"/>
-                        </w:rPr>
-                      </m:ctrlPr>
-                    </m:dPr>
-                    <m:e>
-                      <m:r>
-                        <w:rPr>
-                          <w:rFonts w:ascii="Cambria Math" w:hAnsi="Cambria Math"/>
-                          <w:color w:val="000000" w:themeColor="text1"/>
-                        </w:rPr>
-                        <m:t>1+</m:t>
-                      </m:r>
-                      <m:r>
-                        <w:rPr>
-                          <w:rFonts w:ascii="Cambria Math" w:hAnsi="Cambria Math"/>
-                          <w:color w:val="000000" w:themeColor="text1"/>
-                        </w:rPr>
-                        <m:t>r</m:t>
-                      </m:r>
-                    </m:e>
-                  </m:d>
-                </m:e>
-                <m:sup>
-                  <m:r>
-                    <w:rPr>
-                      <w:rFonts w:ascii="Cambria Math" w:hAnsi="Cambria Math"/>
-                      <w:color w:val="000000" w:themeColor="text1"/>
-                    </w:rPr>
-                    <m:t>4</m:t>
-                  </m:r>
-                </m:sup>
-              </m:sSup>
-            </m:den>
-          </m:f>
-          <m:r>
-            <w:rPr>
-              <w:rFonts w:ascii="Cambria Math" w:hAnsi="Cambria Math"/>
-              <w:color w:val="000000" w:themeColor="text1"/>
-            </w:rPr>
-            <m:t>=0</m:t>
-          </m:r>
-        </m:oMath>
-      </m:oMathPara>
-    </w:p>
-    <w:p>
-      <w:pPr>
-        <w:ind w:firstLine="720"/>
-        <w:rPr>
-          <w:color w:val="000000" w:themeColor="text1"/>
-        </w:rPr>
-      </w:pPr>
-      <m:oMathPara>
-        <m:oMath>
-          <m:r>
-            <w:rPr>
-              <w:rFonts w:ascii="Cambria Math" w:hAnsi="Cambria Math"/>
-              <w:color w:val="000000" w:themeColor="text1"/>
-            </w:rPr>
-            <m:t>r=3.54</m:t>
-          </m:r>
-          <m:r>
-            <w:rPr>
-              <w:rFonts w:ascii="Cambria Math" w:hAnsi="Cambria Math"/>
-              <w:color w:val="000000" w:themeColor="text1"/>
-            </w:rPr>
-            <m:t>7</m:t>
-          </m:r>
-          <m:r>
-            <w:rPr>
-              <w:rFonts w:ascii="Cambria Math" w:hAnsi="Cambria Math"/>
-              <w:color w:val="000000" w:themeColor="text1"/>
-            </w:rPr>
-            <m:t>%</m:t>
-          </m:r>
-        </m:oMath>
-      </m:oMathPara>
-    </w:p>
-    <w:p>
-      <w:pPr>
-        <w:pStyle w:val="ListParagraph"/>
-        <w:rPr>
-          <w:color w:val="000000" w:themeColor="text1"/>
-        </w:rPr>
-      </w:pPr>
-      <w:r>
-        <w:rPr>
-          <w:rFonts w:hint="eastAsia"/>
-          <w:color w:val="000000" w:themeColor="text1"/>
-        </w:rPr>
-        <w:lastRenderedPageBreak/>
-        <w:t xml:space="preserve">#5.35 </w:t>
-      </w:r>
-      <w:r>
-        <w:rPr>
-          <w:color w:val="000000" w:themeColor="text1"/>
-        </w:rPr>
-        <w:t>Suppose the yield on German government bonds is 1.2%, while the yield on Spanish</w:t>
-      </w:r>
-      <w:r>
-        <w:rPr>
-          <w:rFonts w:hint="eastAsia"/>
-          <w:color w:val="000000" w:themeColor="text1"/>
-        </w:rPr>
-        <w:t xml:space="preserve"> </w:t>
-      </w:r>
-      <w:r>
-        <w:rPr>
-          <w:color w:val="000000" w:themeColor="text1"/>
-        </w:rPr>
-        <w:t>government</w:t>
-      </w:r>
-      <w:r>
-        <w:rPr>
-          <w:rFonts w:hint="eastAsia"/>
-          <w:color w:val="000000" w:themeColor="text1"/>
-        </w:rPr>
-        <w:t xml:space="preserve"> </w:t>
-      </w:r>
-      <w:r>
-        <w:rPr>
-          <w:color w:val="000000" w:themeColor="text1"/>
-        </w:rPr>
-        <w:t>bonds is 7%. Both bonds are denominated in euros. Which country do</w:t>
-      </w:r>
-      <w:r>
-        <w:rPr>
-          <w:rFonts w:hint="eastAsia"/>
-          <w:color w:val="000000" w:themeColor="text1"/>
-        </w:rPr>
-        <w:t xml:space="preserve"> </w:t>
-      </w:r>
-      <w:r>
-        <w:rPr>
-          <w:color w:val="000000" w:themeColor="text1"/>
-        </w:rPr>
-        <w:t>investors believe is</w:t>
-      </w:r>
-      <w:r>
-        <w:rPr>
-          <w:rFonts w:hint="eastAsia"/>
-          <w:color w:val="000000" w:themeColor="text1"/>
-        </w:rPr>
-        <w:t xml:space="preserve"> </w:t>
-      </w:r>
-      <w:r>
-        <w:rPr>
-          <w:color w:val="000000" w:themeColor="text1"/>
-        </w:rPr>
-        <w:t>more likely to default? How can you tell?</w:t>
-      </w:r>
-    </w:p>
-    <w:p>
-      <w:pPr>
-        <w:ind w:firstLine="720"/>
-        <w:rPr>
-          <w:color w:val="000000" w:themeColor="text1"/>
-        </w:rPr>
-      </w:pPr>
-      <w:r>
-        <w:rPr>
-          <w:rFonts w:hint="eastAsia"/>
-          <w:color w:val="000000" w:themeColor="text1"/>
-        </w:rPr>
-        <w:t>[Answer]</w:t>
-      </w:r>
-    </w:p>
-    <w:p>
-      <w:pPr>
-        <w:pStyle w:val="ListParagraph"/>
-        <w:rPr>
-          <w:color w:val="000000" w:themeColor="text1"/>
-        </w:rPr>
-      </w:pPr>
-      <w:r>
-        <w:rPr>
-          <w:color w:val="000000" w:themeColor="text1"/>
-        </w:rPr>
-        <w:t>Investors will appreciate Spain's chances of default higher. This is because the</w:t>
-      </w:r>
-      <w:r>
-        <w:rPr>
-          <w:rFonts w:hint="eastAsia"/>
-          <w:color w:val="000000" w:themeColor="text1"/>
-        </w:rPr>
-        <w:t xml:space="preserve"> </w:t>
-      </w:r>
-      <w:r>
-        <w:rPr>
-          <w:color w:val="000000" w:themeColor="text1"/>
-        </w:rPr>
-        <w:t xml:space="preserve">default spread is already reflected in the interest rates of government bonds issued by each country. Spanish government bonds have a higher interest rate of 5.8%p than the German government, which can be interpreted as reflecting additional interest rates to have higher attractiveness by reflecting the possibility of a higher </w:t>
-      </w:r>
-      <w:r>
-        <w:rPr>
-          <w:rFonts w:hint="eastAsia"/>
-          <w:color w:val="000000" w:themeColor="text1"/>
-        </w:rPr>
-        <w:t>default</w:t>
-      </w:r>
-      <w:r>
-        <w:rPr>
-          <w:color w:val="000000" w:themeColor="text1"/>
-        </w:rPr>
-        <w:t xml:space="preserve"> in Spain than in Germany.</w:t>
+      <w:r>
+        <w:t>The break-even point of the project is the point at which NPV becomes 0. In other words, the break-even point is the point at which all investments so far can be recovered from sales revenue. At the break-even point, it can be seen that the company has not generated any damage or profits.</w:t>
       </w:r>
     </w:p>
     <w:sectPr>
@@ -5540,7 +3280,6 @@
   <w:style w:type="character" w:default="1" w:styleId="DefaultParagraphFont">
     <w:name w:val="Default Paragraph Font"/>
     <w:uiPriority w:val="1"/>
-    <w:semiHidden/>
     <w:unhideWhenUsed/>
   </w:style>
   <w:style w:type="table" w:default="1" w:styleId="TableNormal">

</xml_diff>